<commit_message>
Including a missed user story
</commit_message>
<xml_diff>
--- a/Appetite - Test Plan - Sprint 6.docx
+++ b/Appetite - Test Plan - Sprint 6.docx
@@ -1,6 +1,6 @@
 
 <file path=word/document.xml><?xml version="1.0" encoding="utf-8"?>
-<w:document xmlns:wpc="http://schemas.microsoft.com/office/word/2010/wordprocessingCanvas" xmlns:cx="http://schemas.microsoft.com/office/drawing/2014/chartex" xmlns:cx1="http://schemas.microsoft.com/office/drawing/2015/9/8/chartex" xmlns:cx2="http://schemas.microsoft.com/office/drawing/2015/10/21/chartex" xmlns:cx3="http://schemas.microsoft.com/office/drawing/2016/5/9/chartex" xmlns:cx4="http://schemas.microsoft.com/office/drawing/2016/5/10/chartex" xmlns:cx5="http://schemas.microsoft.com/office/drawing/2016/5/11/chartex" xmlns:cx6="http://schemas.microsoft.com/office/drawing/2016/5/12/chartex" xmlns:cx7="http://schemas.microsoft.com/office/drawing/2016/5/13/chartex" xmlns:cx8="http://schemas.microsoft.com/office/drawing/2016/5/14/chartex" xmlns:mc="http://schemas.openxmlformats.org/markup-compatibility/2006" xmlns:aink="http://schemas.microsoft.com/office/drawing/2016/ink" xmlns:am3d="http://schemas.microsoft.com/office/drawing/2017/model3d" xmlns:o="urn:schemas-microsoft-com:office:office" xmlns:r="http://schemas.openxmlformats.org/officeDocument/2006/relationships" xmlns:m="http://schemas.openxmlformats.org/officeDocument/2006/math" xmlns:v="urn:schemas-microsoft-com:vml" xmlns:wp14="http://schemas.microsoft.com/office/word/2010/wordprocessingDrawing" xmlns:wp="http://schemas.openxmlformats.org/drawingml/2006/wordprocessingDrawing" xmlns:w10="urn:schemas-microsoft-com:office:word" xmlns:w="http://schemas.openxmlformats.org/wordprocessingml/2006/main" xmlns:w14="http://schemas.microsoft.com/office/word/2010/wordml" xmlns:w15="http://schemas.microsoft.com/office/word/2012/wordml" xmlns:w16cid="http://schemas.microsoft.com/office/word/2016/wordml/cid" xmlns:w16se="http://schemas.microsoft.com/office/word/2015/wordml/symex" xmlns:wpg="http://schemas.microsoft.com/office/word/2010/wordprocessingGroup" xmlns:wpi="http://schemas.microsoft.com/office/word/2010/wordprocessingInk" xmlns:wne="http://schemas.microsoft.com/office/word/2006/wordml" xmlns:wps="http://schemas.microsoft.com/office/word/2010/wordprocessingShape" mc:Ignorable="w14 w15 w16se w16cid wp14">
+<w:document xmlns:wpc="http://schemas.microsoft.com/office/word/2010/wordprocessingCanvas" xmlns:mo="http://schemas.microsoft.com/office/mac/office/2008/main" xmlns:mc="http://schemas.openxmlformats.org/markup-compatibility/2006" xmlns:mv="urn:schemas-microsoft-com:mac:vml" xmlns:o="urn:schemas-microsoft-com:office:office" xmlns:r="http://schemas.openxmlformats.org/officeDocument/2006/relationships" xmlns:m="http://schemas.openxmlformats.org/officeDocument/2006/math" xmlns:v="urn:schemas-microsoft-com:vml" xmlns:wp14="http://schemas.microsoft.com/office/word/2010/wordprocessingDrawing" xmlns:wp="http://schemas.openxmlformats.org/drawingml/2006/wordprocessingDrawing" xmlns:w10="urn:schemas-microsoft-com:office:word" xmlns:w="http://schemas.openxmlformats.org/wordprocessingml/2006/main" xmlns:w14="http://schemas.microsoft.com/office/word/2010/wordml" xmlns:w15="http://schemas.microsoft.com/office/word/2012/wordml" xmlns:wpg="http://schemas.microsoft.com/office/word/2010/wordprocessingGroup" xmlns:wpi="http://schemas.microsoft.com/office/word/2010/wordprocessingInk" xmlns:wne="http://schemas.microsoft.com/office/word/2006/wordml" xmlns:wps="http://schemas.microsoft.com/office/word/2010/wordprocessingShape" mc:Ignorable="w14 w15 wp14">
   <w:body>
     <w:p>
       <w:pPr>
@@ -318,26 +318,10 @@
         <w:jc w:val="both"/>
       </w:pPr>
       <w:r>
-        <w:t>#</w:t>
-      </w:r>
-      <w:r>
-        <w:t>156344254</w:t>
-      </w:r>
-      <w:r>
-        <w:t xml:space="preserve"> </w:t>
-      </w:r>
-      <w:r>
-        <w:t>-</w:t>
-      </w:r>
-      <w:r>
-        <w:t xml:space="preserve"> </w:t>
-      </w:r>
-      <w:r>
-        <w:t>As a user, I want to sort</w:t>
-      </w:r>
-      <w:r>
-        <w:t>;</w:t>
-      </w:r>
+        <w:t>#156345201 – Github integration;</w:t>
+      </w:r>
+      <w:bookmarkStart w:id="4" w:name="_GoBack"/>
+      <w:bookmarkEnd w:id="4"/>
     </w:p>
     <w:p>
       <w:pPr>
@@ -352,7 +336,7 @@
         <w:t>#</w:t>
       </w:r>
       <w:r>
-        <w:t>156344191</w:t>
+        <w:t>156344254</w:t>
       </w:r>
       <w:r>
         <w:t xml:space="preserve"> </w:t>
@@ -364,10 +348,10 @@
         <w:t xml:space="preserve"> </w:t>
       </w:r>
       <w:r>
-        <w:t>As a user, I want to search by terms</w:t>
-      </w:r>
-      <w:r>
-        <w:t>; and</w:t>
+        <w:t>As a user, I want to sort</w:t>
+      </w:r>
+      <w:r>
+        <w:t>;</w:t>
       </w:r>
     </w:p>
     <w:p>
@@ -383,6 +367,37 @@
         <w:t>#</w:t>
       </w:r>
       <w:r>
+        <w:t>156344191</w:t>
+      </w:r>
+      <w:r>
+        <w:t xml:space="preserve"> </w:t>
+      </w:r>
+      <w:r>
+        <w:t>-</w:t>
+      </w:r>
+      <w:r>
+        <w:t xml:space="preserve"> </w:t>
+      </w:r>
+      <w:r>
+        <w:t>As a user, I want to search by terms</w:t>
+      </w:r>
+      <w:r>
+        <w:t>; and</w:t>
+      </w:r>
+    </w:p>
+    <w:p>
+      <w:pPr>
+        <w:pStyle w:val="ListParagraph"/>
+        <w:numPr>
+          <w:ilvl w:val="0"/>
+          <w:numId w:val="5"/>
+        </w:numPr>
+        <w:jc w:val="both"/>
+      </w:pPr>
+      <w:r>
+        <w:t>#</w:t>
+      </w:r>
+      <w:r>
         <w:t>156331212</w:t>
       </w:r>
       <w:r>
@@ -463,10 +478,7 @@
         <w:jc w:val="both"/>
       </w:pPr>
       <w:r>
-        <w:t xml:space="preserve">Filter in the list of Restaurants using </w:t>
-      </w:r>
-      <w:r>
-        <w:t>terms; and</w:t>
+        <w:t>Filter in the list of Restaurants using terms; and</w:t>
       </w:r>
     </w:p>
     <w:p>
@@ -479,16 +491,7 @@
         <w:jc w:val="both"/>
       </w:pPr>
       <w:r>
-        <w:t>Filter in the list of Restaurants</w:t>
-      </w:r>
-      <w:r>
-        <w:t xml:space="preserve"> by</w:t>
-      </w:r>
-      <w:r>
-        <w:t xml:space="preserve"> </w:t>
-      </w:r>
-      <w:r>
-        <w:t>p</w:t>
+        <w:t>Filter in the list of Restaurants by p</w:t>
       </w:r>
       <w:r>
         <w:t>rice</w:t>
@@ -836,8 +839,8 @@
           <w:szCs w:val="24"/>
         </w:rPr>
       </w:pPr>
-      <w:bookmarkStart w:id="4" w:name="_2et92p0" w:colFirst="0" w:colLast="0"/>
-      <w:bookmarkEnd w:id="4"/>
+      <w:bookmarkStart w:id="5" w:name="_2et92p0" w:colFirst="0" w:colLast="0"/>
+      <w:bookmarkEnd w:id="5"/>
       <w:r>
         <w:rPr>
           <w:rFonts w:ascii="Times New Roman" w:eastAsia="Times New Roman" w:hAnsi="Times New Roman" w:cs="Times New Roman"/>
@@ -880,8 +883,8 @@
           <w:szCs w:val="24"/>
         </w:rPr>
       </w:pPr>
-      <w:bookmarkStart w:id="5" w:name="_tyjcwt" w:colFirst="0" w:colLast="0"/>
-      <w:bookmarkEnd w:id="5"/>
+      <w:bookmarkStart w:id="6" w:name="_tyjcwt" w:colFirst="0" w:colLast="0"/>
+      <w:bookmarkEnd w:id="6"/>
       <w:r>
         <w:rPr>
           <w:rFonts w:ascii="Times New Roman" w:eastAsia="Times New Roman" w:hAnsi="Times New Roman" w:cs="Times New Roman"/>
@@ -911,8 +914,8 @@
           <w:rFonts w:ascii="Times New Roman" w:eastAsia="Times New Roman" w:hAnsi="Times New Roman" w:cs="Times New Roman"/>
         </w:rPr>
       </w:pPr>
-      <w:bookmarkStart w:id="6" w:name="_3dy6vkm" w:colFirst="0" w:colLast="0"/>
-      <w:bookmarkEnd w:id="6"/>
+      <w:bookmarkStart w:id="7" w:name="_3dy6vkm" w:colFirst="0" w:colLast="0"/>
+      <w:bookmarkEnd w:id="7"/>
       <w:r>
         <w:rPr>
           <w:rFonts w:ascii="Times New Roman" w:eastAsia="Times New Roman" w:hAnsi="Times New Roman" w:cs="Times New Roman"/>
@@ -959,8 +962,8 @@
           <w:rFonts w:ascii="Times New Roman" w:eastAsia="Times New Roman" w:hAnsi="Times New Roman" w:cs="Times New Roman"/>
         </w:rPr>
       </w:pPr>
-      <w:bookmarkStart w:id="7" w:name="_1t3h5sf" w:colFirst="0" w:colLast="0"/>
-      <w:bookmarkEnd w:id="7"/>
+      <w:bookmarkStart w:id="8" w:name="_1t3h5sf" w:colFirst="0" w:colLast="0"/>
+      <w:bookmarkEnd w:id="8"/>
       <w:r>
         <w:rPr>
           <w:rFonts w:ascii="Times New Roman" w:eastAsia="Times New Roman" w:hAnsi="Times New Roman" w:cs="Times New Roman"/>
@@ -1028,8 +1031,8 @@
           <w:rFonts w:ascii="Times New Roman" w:eastAsia="Times New Roman" w:hAnsi="Times New Roman" w:cs="Times New Roman"/>
         </w:rPr>
       </w:pPr>
-      <w:bookmarkStart w:id="8" w:name="_4d34og8" w:colFirst="0" w:colLast="0"/>
-      <w:bookmarkEnd w:id="8"/>
+      <w:bookmarkStart w:id="9" w:name="_4d34og8" w:colFirst="0" w:colLast="0"/>
+      <w:bookmarkEnd w:id="9"/>
       <w:r>
         <w:rPr>
           <w:rFonts w:ascii="Times New Roman" w:eastAsia="Times New Roman" w:hAnsi="Times New Roman" w:cs="Times New Roman"/>
@@ -1627,8 +1630,6 @@
             <w:r>
               <w:t>04/03</w:t>
             </w:r>
-            <w:bookmarkStart w:id="9" w:name="_GoBack"/>
-            <w:bookmarkEnd w:id="9"/>
             <w:r>
               <w:t>/2018</w:t>
             </w:r>
@@ -1844,8 +1845,8 @@
 </file>
 
 <file path=word/numbering.xml><?xml version="1.0" encoding="utf-8"?>
-<w:numbering xmlns:wpc="http://schemas.microsoft.com/office/word/2010/wordprocessingCanvas" xmlns:cx="http://schemas.microsoft.com/office/drawing/2014/chartex" xmlns:cx1="http://schemas.microsoft.com/office/drawing/2015/9/8/chartex" xmlns:cx2="http://schemas.microsoft.com/office/drawing/2015/10/21/chartex" xmlns:cx3="http://schemas.microsoft.com/office/drawing/2016/5/9/chartex" xmlns:cx4="http://schemas.microsoft.com/office/drawing/2016/5/10/chartex" xmlns:cx5="http://schemas.microsoft.com/office/drawing/2016/5/11/chartex" xmlns:cx6="http://schemas.microsoft.com/office/drawing/2016/5/12/chartex" xmlns:cx7="http://schemas.microsoft.com/office/drawing/2016/5/13/chartex" xmlns:cx8="http://schemas.microsoft.com/office/drawing/2016/5/14/chartex" xmlns:mc="http://schemas.openxmlformats.org/markup-compatibility/2006" xmlns:aink="http://schemas.microsoft.com/office/drawing/2016/ink" xmlns:am3d="http://schemas.microsoft.com/office/drawing/2017/model3d" xmlns:o="urn:schemas-microsoft-com:office:office" xmlns:r="http://schemas.openxmlformats.org/officeDocument/2006/relationships" xmlns:m="http://schemas.openxmlformats.org/officeDocument/2006/math" xmlns:v="urn:schemas-microsoft-com:vml" xmlns:wp14="http://schemas.microsoft.com/office/word/2010/wordprocessingDrawing" xmlns:wp="http://schemas.openxmlformats.org/drawingml/2006/wordprocessingDrawing" xmlns:w10="urn:schemas-microsoft-com:office:word" xmlns:w="http://schemas.openxmlformats.org/wordprocessingml/2006/main" xmlns:w14="http://schemas.microsoft.com/office/word/2010/wordml" xmlns:w15="http://schemas.microsoft.com/office/word/2012/wordml" xmlns:w16cid="http://schemas.microsoft.com/office/word/2016/wordml/cid" xmlns:w16se="http://schemas.microsoft.com/office/word/2015/wordml/symex" xmlns:wpg="http://schemas.microsoft.com/office/word/2010/wordprocessingGroup" xmlns:wpi="http://schemas.microsoft.com/office/word/2010/wordprocessingInk" xmlns:wne="http://schemas.microsoft.com/office/word/2006/wordml" xmlns:wps="http://schemas.microsoft.com/office/word/2010/wordprocessingShape" mc:Ignorable="w14 w15 w16se w16cid wp14">
-  <w:abstractNum w:abstractNumId="0" w15:restartNumberingAfterBreak="0">
+<w:numbering xmlns:wpc="http://schemas.microsoft.com/office/word/2010/wordprocessingCanvas" xmlns:mo="http://schemas.microsoft.com/office/mac/office/2008/main" xmlns:mc="http://schemas.openxmlformats.org/markup-compatibility/2006" xmlns:mv="urn:schemas-microsoft-com:mac:vml" xmlns:o="urn:schemas-microsoft-com:office:office" xmlns:r="http://schemas.openxmlformats.org/officeDocument/2006/relationships" xmlns:m="http://schemas.openxmlformats.org/officeDocument/2006/math" xmlns:v="urn:schemas-microsoft-com:vml" xmlns:wp14="http://schemas.microsoft.com/office/word/2010/wordprocessingDrawing" xmlns:wp="http://schemas.openxmlformats.org/drawingml/2006/wordprocessingDrawing" xmlns:w10="urn:schemas-microsoft-com:office:word" xmlns:w="http://schemas.openxmlformats.org/wordprocessingml/2006/main" xmlns:w14="http://schemas.microsoft.com/office/word/2010/wordml" xmlns:w15="http://schemas.microsoft.com/office/word/2012/wordml" xmlns:wpg="http://schemas.microsoft.com/office/word/2010/wordprocessingGroup" xmlns:wpi="http://schemas.microsoft.com/office/word/2010/wordprocessingInk" xmlns:wne="http://schemas.microsoft.com/office/word/2006/wordml" xmlns:wps="http://schemas.microsoft.com/office/word/2010/wordprocessingShape" mc:Ignorable="w14 w15 wp14">
+  <w:abstractNum w:abstractNumId="0">
     <w:nsid w:val="05B818D3"/>
     <w:multiLevelType w:val="hybridMultilevel"/>
     <w:tmpl w:val="06D45BAE"/>
@@ -1958,7 +1959,7 @@
       </w:rPr>
     </w:lvl>
   </w:abstractNum>
-  <w:abstractNum w:abstractNumId="1" w15:restartNumberingAfterBreak="0">
+  <w:abstractNum w:abstractNumId="1">
     <w:nsid w:val="26C80F53"/>
     <w:multiLevelType w:val="multilevel"/>
     <w:tmpl w:val="2A4C214E"/>
@@ -2044,7 +2045,7 @@
       </w:pPr>
     </w:lvl>
   </w:abstractNum>
-  <w:abstractNum w:abstractNumId="2" w15:restartNumberingAfterBreak="0">
+  <w:abstractNum w:abstractNumId="2">
     <w:nsid w:val="4D48777A"/>
     <w:multiLevelType w:val="multilevel"/>
     <w:tmpl w:val="8AA8F9D6"/>
@@ -2133,7 +2134,7 @@
       </w:pPr>
     </w:lvl>
   </w:abstractNum>
-  <w:abstractNum w:abstractNumId="3" w15:restartNumberingAfterBreak="0">
+  <w:abstractNum w:abstractNumId="3">
     <w:nsid w:val="504F31D2"/>
     <w:multiLevelType w:val="multilevel"/>
     <w:tmpl w:val="FA3ED062"/>
@@ -2246,7 +2247,7 @@
       </w:rPr>
     </w:lvl>
   </w:abstractNum>
-  <w:abstractNum w:abstractNumId="4" w15:restartNumberingAfterBreak="0">
+  <w:abstractNum w:abstractNumId="4">
     <w:nsid w:val="622E4002"/>
     <w:multiLevelType w:val="multilevel"/>
     <w:tmpl w:val="7B609722"/>
@@ -2378,7 +2379,7 @@
 </file>
 
 <file path=word/styles.xml><?xml version="1.0" encoding="utf-8"?>
-<w:styles xmlns:mc="http://schemas.openxmlformats.org/markup-compatibility/2006" xmlns:r="http://schemas.openxmlformats.org/officeDocument/2006/relationships" xmlns:w="http://schemas.openxmlformats.org/wordprocessingml/2006/main" xmlns:w14="http://schemas.microsoft.com/office/word/2010/wordml" xmlns:w15="http://schemas.microsoft.com/office/word/2012/wordml" xmlns:w16cid="http://schemas.microsoft.com/office/word/2016/wordml/cid" xmlns:w16se="http://schemas.microsoft.com/office/word/2015/wordml/symex" mc:Ignorable="w14 w15 w16se w16cid">
+<w:styles xmlns:mc="http://schemas.openxmlformats.org/markup-compatibility/2006" xmlns:r="http://schemas.openxmlformats.org/officeDocument/2006/relationships" xmlns:w="http://schemas.openxmlformats.org/wordprocessingml/2006/main" xmlns:w14="http://schemas.microsoft.com/office/word/2010/wordml" xmlns:w15="http://schemas.microsoft.com/office/word/2012/wordml" mc:Ignorable="w14 w15">
   <w:docDefaults>
     <w:rPrDefault>
       <w:rPr>
@@ -2401,7 +2402,7 @@
       </w:pPr>
     </w:pPrDefault>
   </w:docDefaults>
-  <w:latentStyles w:defLockedState="0" w:defUIPriority="99" w:defSemiHidden="0" w:defUnhideWhenUsed="0" w:defQFormat="0" w:count="375">
+  <w:latentStyles w:defLockedState="0" w:defUIPriority="99" w:defSemiHidden="0" w:defUnhideWhenUsed="0" w:defQFormat="0" w:count="382">
     <w:lsdException w:name="Normal" w:uiPriority="0" w:qFormat="1"/>
     <w:lsdException w:name="heading 1" w:uiPriority="9" w:qFormat="1"/>
     <w:lsdException w:name="heading 2" w:semiHidden="1" w:uiPriority="9" w:unhideWhenUsed="1" w:qFormat="1"/>
@@ -2946,6 +2947,7 @@
     <w:tblPr>
       <w:tblStyleRowBandSize w:val="1"/>
       <w:tblStyleColBandSize w:val="1"/>
+      <w:tblInd w:w="0" w:type="dxa"/>
       <w:tblCellMar>
         <w:top w:w="100" w:type="dxa"/>
         <w:left w:w="100" w:type="dxa"/>
@@ -2959,6 +2961,7 @@
     <w:tblPr>
       <w:tblStyleRowBandSize w:val="1"/>
       <w:tblStyleColBandSize w:val="1"/>
+      <w:tblInd w:w="0" w:type="dxa"/>
       <w:tblCellMar>
         <w:top w:w="100" w:type="dxa"/>
         <w:left w:w="100" w:type="dxa"/>

</xml_diff>